<commit_message>
Atualizações e desafio 3
</commit_message>
<xml_diff>
--- a/Estudos_2025_roteiro.docx
+++ b/Estudos_2025_roteiro.docx
@@ -57,404 +57,428 @@
           <w:lang w:eastAsia="pt-BR"/>
         </w:rPr>
       </w:pPr>
+      <w:r>
+        <w:rPr>
+          <w:rFonts w:ascii="Times New Roman" w:eastAsia="Times New Roman" w:hAnsi="Times New Roman" w:cs="Times New Roman"/>
+          <w:b/>
+          <w:bCs/>
+          <w:highlight w:val="yellow"/>
+          <w:lang w:eastAsia="pt-BR"/>
+        </w:rPr>
+        <w:t>Mês 1: Introdução ao HTML</w:t>
+      </w:r>
+    </w:p>
+    <w:p>
+      <w:pPr>
+        <w:numPr>
+          <w:ilvl w:val="0"/>
+          <w:numId w:val="1"/>
+        </w:numPr>
+        <w:spacing w:before="100" w:beforeAutospacing="1" w:after="100" w:afterAutospacing="1" w:line="240" w:lineRule="auto"/>
+        <w:rPr>
+          <w:rFonts w:ascii="Times New Roman" w:eastAsia="Times New Roman" w:hAnsi="Times New Roman" w:cs="Times New Roman"/>
+          <w:highlight w:val="yellow"/>
+          <w:lang w:eastAsia="pt-BR"/>
+        </w:rPr>
+      </w:pPr>
+      <w:r>
+        <w:rPr>
+          <w:rFonts w:ascii="Times New Roman" w:eastAsia="Times New Roman" w:hAnsi="Times New Roman" w:cs="Times New Roman"/>
+          <w:highlight w:val="yellow"/>
+          <w:lang w:eastAsia="pt-BR"/>
+        </w:rPr>
+        <w:t xml:space="preserve">Aprender: Estrutura básica, </w:t>
+      </w:r>
+      <w:proofErr w:type="spellStart"/>
+      <w:r>
+        <w:rPr>
+          <w:rFonts w:ascii="Times New Roman" w:eastAsia="Times New Roman" w:hAnsi="Times New Roman" w:cs="Times New Roman"/>
+          <w:highlight w:val="yellow"/>
+          <w:lang w:eastAsia="pt-BR"/>
+        </w:rPr>
+        <w:t>tags</w:t>
+      </w:r>
+      <w:proofErr w:type="spellEnd"/>
+      <w:r>
+        <w:rPr>
+          <w:rFonts w:ascii="Times New Roman" w:eastAsia="Times New Roman" w:hAnsi="Times New Roman" w:cs="Times New Roman"/>
+          <w:highlight w:val="yellow"/>
+          <w:lang w:eastAsia="pt-BR"/>
+        </w:rPr>
+        <w:t xml:space="preserve"> semânticas, links, tabelas e formulários.</w:t>
+      </w:r>
+    </w:p>
+    <w:p>
+      <w:pPr>
+        <w:numPr>
+          <w:ilvl w:val="0"/>
+          <w:numId w:val="1"/>
+        </w:numPr>
+        <w:spacing w:before="100" w:beforeAutospacing="1" w:after="100" w:afterAutospacing="1" w:line="240" w:lineRule="auto"/>
+        <w:rPr>
+          <w:rFonts w:ascii="Times New Roman" w:eastAsia="Times New Roman" w:hAnsi="Times New Roman" w:cs="Times New Roman"/>
+          <w:highlight w:val="yellow"/>
+          <w:lang w:eastAsia="pt-BR"/>
+        </w:rPr>
+      </w:pPr>
+      <w:r>
+        <w:rPr>
+          <w:rFonts w:ascii="Times New Roman" w:eastAsia="Times New Roman" w:hAnsi="Times New Roman" w:cs="Times New Roman"/>
+          <w:highlight w:val="yellow"/>
+          <w:lang w:eastAsia="pt-BR"/>
+        </w:rPr>
+        <w:t xml:space="preserve">Prática: </w:t>
+      </w:r>
+    </w:p>
+    <w:p>
+      <w:pPr>
+        <w:numPr>
+          <w:ilvl w:val="1"/>
+          <w:numId w:val="1"/>
+        </w:numPr>
+        <w:spacing w:before="100" w:beforeAutospacing="1" w:after="100" w:afterAutospacing="1" w:line="240" w:lineRule="auto"/>
+        <w:rPr>
+          <w:rFonts w:ascii="Times New Roman" w:eastAsia="Times New Roman" w:hAnsi="Times New Roman" w:cs="Times New Roman"/>
+          <w:highlight w:val="yellow"/>
+          <w:lang w:eastAsia="pt-BR"/>
+        </w:rPr>
+      </w:pPr>
+      <w:r>
+        <w:rPr>
+          <w:rFonts w:ascii="Times New Roman" w:eastAsia="Times New Roman" w:hAnsi="Times New Roman" w:cs="Times New Roman"/>
+          <w:highlight w:val="yellow"/>
+          <w:lang w:eastAsia="pt-BR"/>
+        </w:rPr>
+        <w:t>Criar uma página "Sobre mim".</w:t>
+      </w:r>
+    </w:p>
+    <w:p>
+      <w:pPr>
+        <w:numPr>
+          <w:ilvl w:val="1"/>
+          <w:numId w:val="1"/>
+        </w:numPr>
+        <w:spacing w:before="100" w:beforeAutospacing="1" w:after="100" w:afterAutospacing="1" w:line="240" w:lineRule="auto"/>
+        <w:rPr>
+          <w:rFonts w:ascii="Times New Roman" w:eastAsia="Times New Roman" w:hAnsi="Times New Roman" w:cs="Times New Roman"/>
+          <w:highlight w:val="yellow"/>
+          <w:lang w:eastAsia="pt-BR"/>
+        </w:rPr>
+      </w:pPr>
+      <w:r>
+        <w:rPr>
+          <w:rFonts w:ascii="Times New Roman" w:eastAsia="Times New Roman" w:hAnsi="Times New Roman" w:cs="Times New Roman"/>
+          <w:highlight w:val="yellow"/>
+          <w:lang w:eastAsia="pt-BR"/>
+        </w:rPr>
+        <w:t>Página de um produto fictício com tabela de preços.</w:t>
+      </w:r>
+    </w:p>
+    <w:p>
+      <w:pPr>
+        <w:numPr>
+          <w:ilvl w:val="0"/>
+          <w:numId w:val="1"/>
+        </w:numPr>
+        <w:spacing w:before="100" w:beforeAutospacing="1" w:after="100" w:afterAutospacing="1" w:line="240" w:lineRule="auto"/>
+        <w:rPr>
+          <w:rFonts w:ascii="Times New Roman" w:eastAsia="Times New Roman" w:hAnsi="Times New Roman" w:cs="Times New Roman"/>
+          <w:highlight w:val="yellow"/>
+          <w:lang w:eastAsia="pt-BR"/>
+        </w:rPr>
+      </w:pPr>
+      <w:r>
+        <w:rPr>
+          <w:rFonts w:ascii="Times New Roman" w:eastAsia="Times New Roman" w:hAnsi="Times New Roman" w:cs="Times New Roman"/>
+          <w:highlight w:val="yellow"/>
+          <w:lang w:eastAsia="pt-BR"/>
+        </w:rPr>
+        <w:t xml:space="preserve">Desafios: </w:t>
+      </w:r>
+    </w:p>
+    <w:p>
+      <w:pPr>
+        <w:numPr>
+          <w:ilvl w:val="1"/>
+          <w:numId w:val="1"/>
+        </w:numPr>
+        <w:spacing w:before="100" w:beforeAutospacing="1" w:after="100" w:afterAutospacing="1" w:line="240" w:lineRule="auto"/>
+        <w:rPr>
+          <w:rFonts w:ascii="Times New Roman" w:eastAsia="Times New Roman" w:hAnsi="Times New Roman" w:cs="Times New Roman"/>
+          <w:highlight w:val="yellow"/>
+          <w:lang w:eastAsia="pt-BR"/>
+        </w:rPr>
+      </w:pPr>
+      <w:r>
+        <w:rPr>
+          <w:rFonts w:ascii="Times New Roman" w:eastAsia="Times New Roman" w:hAnsi="Times New Roman" w:cs="Times New Roman"/>
+          <w:highlight w:val="yellow"/>
+          <w:lang w:eastAsia="pt-BR"/>
+        </w:rPr>
+        <w:t>Clonar uma página simples (ex.: Wikipédia).</w:t>
+      </w:r>
+    </w:p>
+    <w:p>
+      <w:pPr>
+        <w:spacing w:before="100" w:beforeAutospacing="1" w:after="100" w:afterAutospacing="1" w:line="240" w:lineRule="auto"/>
+        <w:rPr>
+          <w:rFonts w:ascii="Times New Roman" w:eastAsia="Times New Roman" w:hAnsi="Times New Roman" w:cs="Times New Roman"/>
+          <w:highlight w:val="yellow"/>
+          <w:lang w:eastAsia="pt-BR"/>
+        </w:rPr>
+      </w:pPr>
+      <w:r>
+        <w:rPr>
+          <w:rFonts w:ascii="Times New Roman" w:eastAsia="Times New Roman" w:hAnsi="Times New Roman" w:cs="Times New Roman"/>
+          <w:b/>
+          <w:bCs/>
+          <w:highlight w:val="yellow"/>
+          <w:lang w:eastAsia="pt-BR"/>
+        </w:rPr>
+        <w:t>Mês 2: Introdução ao CSS</w:t>
+      </w:r>
+    </w:p>
+    <w:p>
+      <w:pPr>
+        <w:numPr>
+          <w:ilvl w:val="0"/>
+          <w:numId w:val="2"/>
+        </w:numPr>
+        <w:spacing w:before="100" w:beforeAutospacing="1" w:after="100" w:afterAutospacing="1" w:line="240" w:lineRule="auto"/>
+        <w:rPr>
+          <w:rFonts w:ascii="Times New Roman" w:eastAsia="Times New Roman" w:hAnsi="Times New Roman" w:cs="Times New Roman"/>
+          <w:highlight w:val="yellow"/>
+          <w:lang w:eastAsia="pt-BR"/>
+        </w:rPr>
+      </w:pPr>
+      <w:r>
+        <w:rPr>
+          <w:rFonts w:ascii="Times New Roman" w:eastAsia="Times New Roman" w:hAnsi="Times New Roman" w:cs="Times New Roman"/>
+          <w:highlight w:val="yellow"/>
+          <w:lang w:eastAsia="pt-BR"/>
+        </w:rPr>
+        <w:t xml:space="preserve">Aprender: Seletores básicos, cores, fontes, box </w:t>
+      </w:r>
+      <w:proofErr w:type="spellStart"/>
+      <w:r>
+        <w:rPr>
+          <w:rFonts w:ascii="Times New Roman" w:eastAsia="Times New Roman" w:hAnsi="Times New Roman" w:cs="Times New Roman"/>
+          <w:highlight w:val="yellow"/>
+          <w:lang w:eastAsia="pt-BR"/>
+        </w:rPr>
+        <w:t>model</w:t>
+      </w:r>
+      <w:proofErr w:type="spellEnd"/>
+      <w:r>
+        <w:rPr>
+          <w:rFonts w:ascii="Times New Roman" w:eastAsia="Times New Roman" w:hAnsi="Times New Roman" w:cs="Times New Roman"/>
+          <w:highlight w:val="yellow"/>
+          <w:lang w:eastAsia="pt-BR"/>
+        </w:rPr>
+        <w:t xml:space="preserve">, </w:t>
+      </w:r>
+      <w:proofErr w:type="spellStart"/>
+      <w:r>
+        <w:rPr>
+          <w:rFonts w:ascii="Times New Roman" w:eastAsia="Times New Roman" w:hAnsi="Times New Roman" w:cs="Times New Roman"/>
+          <w:highlight w:val="yellow"/>
+          <w:lang w:eastAsia="pt-BR"/>
+        </w:rPr>
+        <w:t>Flexbox</w:t>
+      </w:r>
+      <w:proofErr w:type="spellEnd"/>
+      <w:r>
+        <w:rPr>
+          <w:rFonts w:ascii="Times New Roman" w:eastAsia="Times New Roman" w:hAnsi="Times New Roman" w:cs="Times New Roman"/>
+          <w:highlight w:val="yellow"/>
+          <w:lang w:eastAsia="pt-BR"/>
+        </w:rPr>
+        <w:t>.</w:t>
+      </w:r>
+    </w:p>
+    <w:p>
+      <w:pPr>
+        <w:numPr>
+          <w:ilvl w:val="0"/>
+          <w:numId w:val="2"/>
+        </w:numPr>
+        <w:spacing w:before="100" w:beforeAutospacing="1" w:after="100" w:afterAutospacing="1" w:line="240" w:lineRule="auto"/>
+        <w:rPr>
+          <w:rFonts w:ascii="Times New Roman" w:eastAsia="Times New Roman" w:hAnsi="Times New Roman" w:cs="Times New Roman"/>
+          <w:highlight w:val="yellow"/>
+          <w:lang w:eastAsia="pt-BR"/>
+        </w:rPr>
+      </w:pPr>
+      <w:r>
+        <w:rPr>
+          <w:rFonts w:ascii="Times New Roman" w:eastAsia="Times New Roman" w:hAnsi="Times New Roman" w:cs="Times New Roman"/>
+          <w:highlight w:val="yellow"/>
+          <w:lang w:eastAsia="pt-BR"/>
+        </w:rPr>
+        <w:t xml:space="preserve">Prática: </w:t>
+      </w:r>
+    </w:p>
+    <w:p>
+      <w:pPr>
+        <w:numPr>
+          <w:ilvl w:val="1"/>
+          <w:numId w:val="2"/>
+        </w:numPr>
+        <w:spacing w:before="100" w:beforeAutospacing="1" w:after="100" w:afterAutospacing="1" w:line="240" w:lineRule="auto"/>
+        <w:rPr>
+          <w:rFonts w:ascii="Times New Roman" w:eastAsia="Times New Roman" w:hAnsi="Times New Roman" w:cs="Times New Roman"/>
+          <w:highlight w:val="yellow"/>
+          <w:lang w:eastAsia="pt-BR"/>
+        </w:rPr>
+      </w:pPr>
+      <w:r>
+        <w:rPr>
+          <w:rFonts w:ascii="Times New Roman" w:eastAsia="Times New Roman" w:hAnsi="Times New Roman" w:cs="Times New Roman"/>
+          <w:highlight w:val="yellow"/>
+          <w:lang w:eastAsia="pt-BR"/>
+        </w:rPr>
+        <w:t>Página inicial responsiva de um blog.</w:t>
+      </w:r>
+    </w:p>
+    <w:p>
+      <w:pPr>
+        <w:numPr>
+          <w:ilvl w:val="1"/>
+          <w:numId w:val="2"/>
+        </w:numPr>
+        <w:spacing w:before="100" w:beforeAutospacing="1" w:after="100" w:afterAutospacing="1" w:line="240" w:lineRule="auto"/>
+        <w:rPr>
+          <w:rFonts w:ascii="Times New Roman" w:eastAsia="Times New Roman" w:hAnsi="Times New Roman" w:cs="Times New Roman"/>
+          <w:highlight w:val="yellow"/>
+          <w:lang w:eastAsia="pt-BR"/>
+        </w:rPr>
+      </w:pPr>
+      <w:r>
+        <w:rPr>
+          <w:rFonts w:ascii="Times New Roman" w:eastAsia="Times New Roman" w:hAnsi="Times New Roman" w:cs="Times New Roman"/>
+          <w:highlight w:val="yellow"/>
+          <w:lang w:eastAsia="pt-BR"/>
+        </w:rPr>
+        <w:t>Mini galeria de imagens.</w:t>
+      </w:r>
+    </w:p>
+    <w:p>
+      <w:pPr>
+        <w:numPr>
+          <w:ilvl w:val="0"/>
+          <w:numId w:val="2"/>
+        </w:numPr>
+        <w:spacing w:before="100" w:beforeAutospacing="1" w:after="100" w:afterAutospacing="1" w:line="240" w:lineRule="auto"/>
+        <w:rPr>
+          <w:rFonts w:ascii="Times New Roman" w:eastAsia="Times New Roman" w:hAnsi="Times New Roman" w:cs="Times New Roman"/>
+          <w:highlight w:val="yellow"/>
+          <w:lang w:eastAsia="pt-BR"/>
+        </w:rPr>
+      </w:pPr>
+      <w:r>
+        <w:rPr>
+          <w:rFonts w:ascii="Times New Roman" w:eastAsia="Times New Roman" w:hAnsi="Times New Roman" w:cs="Times New Roman"/>
+          <w:highlight w:val="yellow"/>
+          <w:lang w:eastAsia="pt-BR"/>
+        </w:rPr>
+        <w:t xml:space="preserve">Desafios: </w:t>
+      </w:r>
+    </w:p>
+    <w:p>
+      <w:pPr>
+        <w:numPr>
+          <w:ilvl w:val="1"/>
+          <w:numId w:val="2"/>
+        </w:numPr>
+        <w:spacing w:before="100" w:beforeAutospacing="1" w:after="100" w:afterAutospacing="1" w:line="240" w:lineRule="auto"/>
+        <w:rPr>
+          <w:rFonts w:ascii="Times New Roman" w:eastAsia="Times New Roman" w:hAnsi="Times New Roman" w:cs="Times New Roman"/>
+          <w:highlight w:val="yellow"/>
+          <w:lang w:eastAsia="pt-BR"/>
+        </w:rPr>
+      </w:pPr>
+      <w:r>
+        <w:rPr>
+          <w:rFonts w:ascii="Times New Roman" w:eastAsia="Times New Roman" w:hAnsi="Times New Roman" w:cs="Times New Roman"/>
+          <w:highlight w:val="yellow"/>
+          <w:lang w:eastAsia="pt-BR"/>
+        </w:rPr>
+        <w:t xml:space="preserve">Criar uma </w:t>
+      </w:r>
+      <w:proofErr w:type="spellStart"/>
+      <w:r>
+        <w:rPr>
+          <w:rFonts w:ascii="Times New Roman" w:eastAsia="Times New Roman" w:hAnsi="Times New Roman" w:cs="Times New Roman"/>
+          <w:highlight w:val="yellow"/>
+          <w:lang w:eastAsia="pt-BR"/>
+        </w:rPr>
+        <w:t>landing</w:t>
+      </w:r>
+      <w:proofErr w:type="spellEnd"/>
+      <w:r>
+        <w:rPr>
+          <w:rFonts w:ascii="Times New Roman" w:eastAsia="Times New Roman" w:hAnsi="Times New Roman" w:cs="Times New Roman"/>
+          <w:highlight w:val="yellow"/>
+          <w:lang w:eastAsia="pt-BR"/>
+        </w:rPr>
+        <w:t xml:space="preserve"> </w:t>
+      </w:r>
+      <w:proofErr w:type="spellStart"/>
+      <w:r>
+        <w:rPr>
+          <w:rFonts w:ascii="Times New Roman" w:eastAsia="Times New Roman" w:hAnsi="Times New Roman" w:cs="Times New Roman"/>
+          <w:highlight w:val="yellow"/>
+          <w:lang w:eastAsia="pt-BR"/>
+        </w:rPr>
+        <w:t>page</w:t>
+      </w:r>
+      <w:proofErr w:type="spellEnd"/>
+      <w:r>
+        <w:rPr>
+          <w:rFonts w:ascii="Times New Roman" w:eastAsia="Times New Roman" w:hAnsi="Times New Roman" w:cs="Times New Roman"/>
+          <w:highlight w:val="yellow"/>
+          <w:lang w:eastAsia="pt-BR"/>
+        </w:rPr>
+        <w:t xml:space="preserve"> de produto com </w:t>
+      </w:r>
+      <w:proofErr w:type="spellStart"/>
+      <w:r>
+        <w:rPr>
+          <w:rFonts w:ascii="Times New Roman" w:eastAsia="Times New Roman" w:hAnsi="Times New Roman" w:cs="Times New Roman"/>
+          <w:highlight w:val="yellow"/>
+          <w:lang w:eastAsia="pt-BR"/>
+        </w:rPr>
+        <w:t>Flexbox</w:t>
+      </w:r>
+      <w:proofErr w:type="spellEnd"/>
+      <w:r>
+        <w:rPr>
+          <w:rFonts w:ascii="Times New Roman" w:eastAsia="Times New Roman" w:hAnsi="Times New Roman" w:cs="Times New Roman"/>
+          <w:highlight w:val="yellow"/>
+          <w:lang w:eastAsia="pt-BR"/>
+        </w:rPr>
+        <w:t>.</w:t>
+      </w:r>
+    </w:p>
+    <w:p>
+      <w:pPr>
+        <w:spacing w:before="100" w:beforeAutospacing="1" w:after="100" w:afterAutospacing="1" w:line="240" w:lineRule="auto"/>
+        <w:rPr>
+          <w:rFonts w:ascii="Times New Roman" w:eastAsia="Times New Roman" w:hAnsi="Times New Roman" w:cs="Times New Roman"/>
+          <w:lang w:eastAsia="pt-BR"/>
+        </w:rPr>
+      </w:pPr>
+      <w:r>
+        <w:rPr>
+          <w:rFonts w:ascii="Times New Roman" w:eastAsia="Times New Roman" w:hAnsi="Times New Roman" w:cs="Times New Roman"/>
+          <w:b/>
+          <w:bCs/>
+          <w:lang w:eastAsia="pt-BR"/>
+        </w:rPr>
+        <w:t>Mês 3: CSS Avançado</w:t>
+      </w:r>
       <w:bookmarkStart w:id="0" w:name="_GoBack"/>
       <w:bookmarkEnd w:id="0"/>
-      <w:r>
-        <w:rPr>
-          <w:rFonts w:ascii="Times New Roman" w:eastAsia="Times New Roman" w:hAnsi="Times New Roman" w:cs="Times New Roman"/>
-          <w:b/>
-          <w:bCs/>
-          <w:highlight w:val="yellow"/>
-          <w:lang w:eastAsia="pt-BR"/>
-        </w:rPr>
-        <w:t>Mês 1: Introdução ao HTML</w:t>
-      </w:r>
-    </w:p>
-    <w:p>
-      <w:pPr>
-        <w:numPr>
-          <w:ilvl w:val="0"/>
-          <w:numId w:val="1"/>
-        </w:numPr>
-        <w:spacing w:before="100" w:beforeAutospacing="1" w:after="100" w:afterAutospacing="1" w:line="240" w:lineRule="auto"/>
-        <w:rPr>
-          <w:rFonts w:ascii="Times New Roman" w:eastAsia="Times New Roman" w:hAnsi="Times New Roman" w:cs="Times New Roman"/>
-          <w:highlight w:val="yellow"/>
-          <w:lang w:eastAsia="pt-BR"/>
-        </w:rPr>
-      </w:pPr>
-      <w:r>
-        <w:rPr>
-          <w:rFonts w:ascii="Times New Roman" w:eastAsia="Times New Roman" w:hAnsi="Times New Roman" w:cs="Times New Roman"/>
-          <w:highlight w:val="yellow"/>
-          <w:lang w:eastAsia="pt-BR"/>
-        </w:rPr>
-        <w:t xml:space="preserve">Aprender: Estrutura básica, </w:t>
-      </w:r>
-      <w:proofErr w:type="spellStart"/>
-      <w:r>
-        <w:rPr>
-          <w:rFonts w:ascii="Times New Roman" w:eastAsia="Times New Roman" w:hAnsi="Times New Roman" w:cs="Times New Roman"/>
-          <w:highlight w:val="yellow"/>
-          <w:lang w:eastAsia="pt-BR"/>
-        </w:rPr>
-        <w:t>tags</w:t>
-      </w:r>
-      <w:proofErr w:type="spellEnd"/>
-      <w:r>
-        <w:rPr>
-          <w:rFonts w:ascii="Times New Roman" w:eastAsia="Times New Roman" w:hAnsi="Times New Roman" w:cs="Times New Roman"/>
-          <w:highlight w:val="yellow"/>
-          <w:lang w:eastAsia="pt-BR"/>
-        </w:rPr>
-        <w:t xml:space="preserve"> semânticas, links, tabelas e formulários.</w:t>
-      </w:r>
-    </w:p>
-    <w:p>
-      <w:pPr>
-        <w:numPr>
-          <w:ilvl w:val="0"/>
-          <w:numId w:val="1"/>
-        </w:numPr>
-        <w:spacing w:before="100" w:beforeAutospacing="1" w:after="100" w:afterAutospacing="1" w:line="240" w:lineRule="auto"/>
-        <w:rPr>
-          <w:rFonts w:ascii="Times New Roman" w:eastAsia="Times New Roman" w:hAnsi="Times New Roman" w:cs="Times New Roman"/>
-          <w:highlight w:val="yellow"/>
-          <w:lang w:eastAsia="pt-BR"/>
-        </w:rPr>
-      </w:pPr>
-      <w:r>
-        <w:rPr>
-          <w:rFonts w:ascii="Times New Roman" w:eastAsia="Times New Roman" w:hAnsi="Times New Roman" w:cs="Times New Roman"/>
-          <w:highlight w:val="yellow"/>
-          <w:lang w:eastAsia="pt-BR"/>
-        </w:rPr>
-        <w:t xml:space="preserve">Prática: </w:t>
-      </w:r>
-    </w:p>
-    <w:p>
-      <w:pPr>
-        <w:numPr>
-          <w:ilvl w:val="1"/>
-          <w:numId w:val="1"/>
-        </w:numPr>
-        <w:spacing w:before="100" w:beforeAutospacing="1" w:after="100" w:afterAutospacing="1" w:line="240" w:lineRule="auto"/>
-        <w:rPr>
-          <w:rFonts w:ascii="Times New Roman" w:eastAsia="Times New Roman" w:hAnsi="Times New Roman" w:cs="Times New Roman"/>
-          <w:highlight w:val="yellow"/>
-          <w:lang w:eastAsia="pt-BR"/>
-        </w:rPr>
-      </w:pPr>
-      <w:r>
-        <w:rPr>
-          <w:rFonts w:ascii="Times New Roman" w:eastAsia="Times New Roman" w:hAnsi="Times New Roman" w:cs="Times New Roman"/>
-          <w:highlight w:val="yellow"/>
-          <w:lang w:eastAsia="pt-BR"/>
-        </w:rPr>
-        <w:t>Criar uma página "Sobre mim".</w:t>
-      </w:r>
-    </w:p>
-    <w:p>
-      <w:pPr>
-        <w:numPr>
-          <w:ilvl w:val="1"/>
-          <w:numId w:val="1"/>
-        </w:numPr>
-        <w:spacing w:before="100" w:beforeAutospacing="1" w:after="100" w:afterAutospacing="1" w:line="240" w:lineRule="auto"/>
-        <w:rPr>
-          <w:rFonts w:ascii="Times New Roman" w:eastAsia="Times New Roman" w:hAnsi="Times New Roman" w:cs="Times New Roman"/>
-          <w:highlight w:val="yellow"/>
-          <w:lang w:eastAsia="pt-BR"/>
-        </w:rPr>
-      </w:pPr>
-      <w:r>
-        <w:rPr>
-          <w:rFonts w:ascii="Times New Roman" w:eastAsia="Times New Roman" w:hAnsi="Times New Roman" w:cs="Times New Roman"/>
-          <w:highlight w:val="yellow"/>
-          <w:lang w:eastAsia="pt-BR"/>
-        </w:rPr>
-        <w:t>Página de um produto fictício com tabela de preços.</w:t>
-      </w:r>
-    </w:p>
-    <w:p>
-      <w:pPr>
-        <w:numPr>
-          <w:ilvl w:val="0"/>
-          <w:numId w:val="1"/>
-        </w:numPr>
-        <w:spacing w:before="100" w:beforeAutospacing="1" w:after="100" w:afterAutospacing="1" w:line="240" w:lineRule="auto"/>
-        <w:rPr>
-          <w:rFonts w:ascii="Times New Roman" w:eastAsia="Times New Roman" w:hAnsi="Times New Roman" w:cs="Times New Roman"/>
-          <w:highlight w:val="yellow"/>
-          <w:lang w:eastAsia="pt-BR"/>
-        </w:rPr>
-      </w:pPr>
-      <w:r>
-        <w:rPr>
-          <w:rFonts w:ascii="Times New Roman" w:eastAsia="Times New Roman" w:hAnsi="Times New Roman" w:cs="Times New Roman"/>
-          <w:highlight w:val="yellow"/>
-          <w:lang w:eastAsia="pt-BR"/>
-        </w:rPr>
-        <w:t xml:space="preserve">Desafios: </w:t>
-      </w:r>
-    </w:p>
-    <w:p>
-      <w:pPr>
-        <w:numPr>
-          <w:ilvl w:val="1"/>
-          <w:numId w:val="1"/>
-        </w:numPr>
-        <w:spacing w:before="100" w:beforeAutospacing="1" w:after="100" w:afterAutospacing="1" w:line="240" w:lineRule="auto"/>
-        <w:rPr>
-          <w:rFonts w:ascii="Times New Roman" w:eastAsia="Times New Roman" w:hAnsi="Times New Roman" w:cs="Times New Roman"/>
-          <w:highlight w:val="yellow"/>
-          <w:lang w:eastAsia="pt-BR"/>
-        </w:rPr>
-      </w:pPr>
-      <w:r>
-        <w:rPr>
-          <w:rFonts w:ascii="Times New Roman" w:eastAsia="Times New Roman" w:hAnsi="Times New Roman" w:cs="Times New Roman"/>
-          <w:highlight w:val="yellow"/>
-          <w:lang w:eastAsia="pt-BR"/>
-        </w:rPr>
-        <w:t>Clonar uma página simples (ex.: Wikipédia).</w:t>
-      </w:r>
-    </w:p>
-    <w:p>
-      <w:pPr>
-        <w:spacing w:before="100" w:beforeAutospacing="1" w:after="100" w:afterAutospacing="1" w:line="240" w:lineRule="auto"/>
-        <w:rPr>
-          <w:rFonts w:ascii="Times New Roman" w:eastAsia="Times New Roman" w:hAnsi="Times New Roman" w:cs="Times New Roman"/>
-          <w:lang w:eastAsia="pt-BR"/>
-        </w:rPr>
-      </w:pPr>
-      <w:r>
-        <w:rPr>
-          <w:rFonts w:ascii="Times New Roman" w:eastAsia="Times New Roman" w:hAnsi="Times New Roman" w:cs="Times New Roman"/>
-          <w:b/>
-          <w:bCs/>
-          <w:lang w:eastAsia="pt-BR"/>
-        </w:rPr>
-        <w:t>Mês 2: Introdução ao CSS</w:t>
-      </w:r>
-    </w:p>
-    <w:p>
-      <w:pPr>
-        <w:numPr>
-          <w:ilvl w:val="0"/>
-          <w:numId w:val="2"/>
-        </w:numPr>
-        <w:spacing w:before="100" w:beforeAutospacing="1" w:after="100" w:afterAutospacing="1" w:line="240" w:lineRule="auto"/>
-        <w:rPr>
-          <w:rFonts w:ascii="Times New Roman" w:eastAsia="Times New Roman" w:hAnsi="Times New Roman" w:cs="Times New Roman"/>
-          <w:lang w:eastAsia="pt-BR"/>
-        </w:rPr>
-      </w:pPr>
-      <w:r>
-        <w:rPr>
-          <w:rFonts w:ascii="Times New Roman" w:eastAsia="Times New Roman" w:hAnsi="Times New Roman" w:cs="Times New Roman"/>
-          <w:lang w:eastAsia="pt-BR"/>
-        </w:rPr>
-        <w:t xml:space="preserve">Aprender: Seletores básicos, cores, fontes, box </w:t>
-      </w:r>
-      <w:proofErr w:type="spellStart"/>
-      <w:r>
-        <w:rPr>
-          <w:rFonts w:ascii="Times New Roman" w:eastAsia="Times New Roman" w:hAnsi="Times New Roman" w:cs="Times New Roman"/>
-          <w:lang w:eastAsia="pt-BR"/>
-        </w:rPr>
-        <w:t>model</w:t>
-      </w:r>
-      <w:proofErr w:type="spellEnd"/>
-      <w:r>
-        <w:rPr>
-          <w:rFonts w:ascii="Times New Roman" w:eastAsia="Times New Roman" w:hAnsi="Times New Roman" w:cs="Times New Roman"/>
-          <w:lang w:eastAsia="pt-BR"/>
-        </w:rPr>
-        <w:t xml:space="preserve">, </w:t>
-      </w:r>
-      <w:proofErr w:type="spellStart"/>
-      <w:r>
-        <w:rPr>
-          <w:rFonts w:ascii="Times New Roman" w:eastAsia="Times New Roman" w:hAnsi="Times New Roman" w:cs="Times New Roman"/>
-          <w:lang w:eastAsia="pt-BR"/>
-        </w:rPr>
-        <w:t>Flexbox</w:t>
-      </w:r>
-      <w:proofErr w:type="spellEnd"/>
-      <w:r>
-        <w:rPr>
-          <w:rFonts w:ascii="Times New Roman" w:eastAsia="Times New Roman" w:hAnsi="Times New Roman" w:cs="Times New Roman"/>
-          <w:lang w:eastAsia="pt-BR"/>
-        </w:rPr>
-        <w:t>.</w:t>
-      </w:r>
-    </w:p>
-    <w:p>
-      <w:pPr>
-        <w:numPr>
-          <w:ilvl w:val="0"/>
-          <w:numId w:val="2"/>
-        </w:numPr>
-        <w:spacing w:before="100" w:beforeAutospacing="1" w:after="100" w:afterAutospacing="1" w:line="240" w:lineRule="auto"/>
-        <w:rPr>
-          <w:rFonts w:ascii="Times New Roman" w:eastAsia="Times New Roman" w:hAnsi="Times New Roman" w:cs="Times New Roman"/>
-          <w:lang w:eastAsia="pt-BR"/>
-        </w:rPr>
-      </w:pPr>
-      <w:r>
-        <w:rPr>
-          <w:rFonts w:ascii="Times New Roman" w:eastAsia="Times New Roman" w:hAnsi="Times New Roman" w:cs="Times New Roman"/>
-          <w:lang w:eastAsia="pt-BR"/>
-        </w:rPr>
-        <w:t xml:space="preserve">Prática: </w:t>
-      </w:r>
-    </w:p>
-    <w:p>
-      <w:pPr>
-        <w:numPr>
-          <w:ilvl w:val="1"/>
-          <w:numId w:val="2"/>
-        </w:numPr>
-        <w:spacing w:before="100" w:beforeAutospacing="1" w:after="100" w:afterAutospacing="1" w:line="240" w:lineRule="auto"/>
-        <w:rPr>
-          <w:rFonts w:ascii="Times New Roman" w:eastAsia="Times New Roman" w:hAnsi="Times New Roman" w:cs="Times New Roman"/>
-          <w:lang w:eastAsia="pt-BR"/>
-        </w:rPr>
-      </w:pPr>
-      <w:r>
-        <w:rPr>
-          <w:rFonts w:ascii="Times New Roman" w:eastAsia="Times New Roman" w:hAnsi="Times New Roman" w:cs="Times New Roman"/>
-          <w:lang w:eastAsia="pt-BR"/>
-        </w:rPr>
-        <w:t>Página inicial responsiva de um blog.</w:t>
-      </w:r>
-    </w:p>
-    <w:p>
-      <w:pPr>
-        <w:numPr>
-          <w:ilvl w:val="1"/>
-          <w:numId w:val="2"/>
-        </w:numPr>
-        <w:spacing w:before="100" w:beforeAutospacing="1" w:after="100" w:afterAutospacing="1" w:line="240" w:lineRule="auto"/>
-        <w:rPr>
-          <w:rFonts w:ascii="Times New Roman" w:eastAsia="Times New Roman" w:hAnsi="Times New Roman" w:cs="Times New Roman"/>
-          <w:lang w:eastAsia="pt-BR"/>
-        </w:rPr>
-      </w:pPr>
-      <w:r>
-        <w:rPr>
-          <w:rFonts w:ascii="Times New Roman" w:eastAsia="Times New Roman" w:hAnsi="Times New Roman" w:cs="Times New Roman"/>
-          <w:lang w:eastAsia="pt-BR"/>
-        </w:rPr>
-        <w:t>Mini galeria de imagens.</w:t>
-      </w:r>
-    </w:p>
-    <w:p>
-      <w:pPr>
-        <w:numPr>
-          <w:ilvl w:val="0"/>
-          <w:numId w:val="2"/>
-        </w:numPr>
-        <w:spacing w:before="100" w:beforeAutospacing="1" w:after="100" w:afterAutospacing="1" w:line="240" w:lineRule="auto"/>
-        <w:rPr>
-          <w:rFonts w:ascii="Times New Roman" w:eastAsia="Times New Roman" w:hAnsi="Times New Roman" w:cs="Times New Roman"/>
-          <w:lang w:eastAsia="pt-BR"/>
-        </w:rPr>
-      </w:pPr>
-      <w:r>
-        <w:rPr>
-          <w:rFonts w:ascii="Times New Roman" w:eastAsia="Times New Roman" w:hAnsi="Times New Roman" w:cs="Times New Roman"/>
-          <w:lang w:eastAsia="pt-BR"/>
-        </w:rPr>
-        <w:t xml:space="preserve">Desafios: </w:t>
-      </w:r>
-    </w:p>
-    <w:p>
-      <w:pPr>
-        <w:numPr>
-          <w:ilvl w:val="1"/>
-          <w:numId w:val="2"/>
-        </w:numPr>
-        <w:spacing w:before="100" w:beforeAutospacing="1" w:after="100" w:afterAutospacing="1" w:line="240" w:lineRule="auto"/>
-        <w:rPr>
-          <w:rFonts w:ascii="Times New Roman" w:eastAsia="Times New Roman" w:hAnsi="Times New Roman" w:cs="Times New Roman"/>
-          <w:lang w:eastAsia="pt-BR"/>
-        </w:rPr>
-      </w:pPr>
-      <w:r>
-        <w:rPr>
-          <w:rFonts w:ascii="Times New Roman" w:eastAsia="Times New Roman" w:hAnsi="Times New Roman" w:cs="Times New Roman"/>
-          <w:lang w:eastAsia="pt-BR"/>
-        </w:rPr>
-        <w:t xml:space="preserve">Criar uma </w:t>
-      </w:r>
-      <w:proofErr w:type="spellStart"/>
-      <w:r>
-        <w:rPr>
-          <w:rFonts w:ascii="Times New Roman" w:eastAsia="Times New Roman" w:hAnsi="Times New Roman" w:cs="Times New Roman"/>
-          <w:lang w:eastAsia="pt-BR"/>
-        </w:rPr>
-        <w:t>landing</w:t>
-      </w:r>
-      <w:proofErr w:type="spellEnd"/>
-      <w:r>
-        <w:rPr>
-          <w:rFonts w:ascii="Times New Roman" w:eastAsia="Times New Roman" w:hAnsi="Times New Roman" w:cs="Times New Roman"/>
-          <w:lang w:eastAsia="pt-BR"/>
-        </w:rPr>
-        <w:t xml:space="preserve"> </w:t>
-      </w:r>
-      <w:proofErr w:type="spellStart"/>
-      <w:r>
-        <w:rPr>
-          <w:rFonts w:ascii="Times New Roman" w:eastAsia="Times New Roman" w:hAnsi="Times New Roman" w:cs="Times New Roman"/>
-          <w:lang w:eastAsia="pt-BR"/>
-        </w:rPr>
-        <w:t>page</w:t>
-      </w:r>
-      <w:proofErr w:type="spellEnd"/>
-      <w:r>
-        <w:rPr>
-          <w:rFonts w:ascii="Times New Roman" w:eastAsia="Times New Roman" w:hAnsi="Times New Roman" w:cs="Times New Roman"/>
-          <w:lang w:eastAsia="pt-BR"/>
-        </w:rPr>
-        <w:t xml:space="preserve"> de produto com </w:t>
-      </w:r>
-      <w:proofErr w:type="spellStart"/>
-      <w:r>
-        <w:rPr>
-          <w:rFonts w:ascii="Times New Roman" w:eastAsia="Times New Roman" w:hAnsi="Times New Roman" w:cs="Times New Roman"/>
-          <w:lang w:eastAsia="pt-BR"/>
-        </w:rPr>
-        <w:t>Flexbox</w:t>
-      </w:r>
-      <w:proofErr w:type="spellEnd"/>
-      <w:r>
-        <w:rPr>
-          <w:rFonts w:ascii="Times New Roman" w:eastAsia="Times New Roman" w:hAnsi="Times New Roman" w:cs="Times New Roman"/>
-          <w:lang w:eastAsia="pt-BR"/>
-        </w:rPr>
-        <w:t>.</w:t>
-      </w:r>
-    </w:p>
-    <w:p>
-      <w:pPr>
-        <w:spacing w:before="100" w:beforeAutospacing="1" w:after="100" w:afterAutospacing="1" w:line="240" w:lineRule="auto"/>
-        <w:rPr>
-          <w:rFonts w:ascii="Times New Roman" w:eastAsia="Times New Roman" w:hAnsi="Times New Roman" w:cs="Times New Roman"/>
-          <w:lang w:eastAsia="pt-BR"/>
-        </w:rPr>
-      </w:pPr>
-      <w:r>
-        <w:rPr>
-          <w:rFonts w:ascii="Times New Roman" w:eastAsia="Times New Roman" w:hAnsi="Times New Roman" w:cs="Times New Roman"/>
-          <w:b/>
-          <w:bCs/>
-          <w:lang w:eastAsia="pt-BR"/>
-        </w:rPr>
-        <w:t>Mês 3: CSS Avançado</w:t>
-      </w:r>
     </w:p>
     <w:p>
       <w:pPr>

</xml_diff>